<commit_message>
Erweiterung Vereinfachung der Aufgabestellung
Möglichkeiten hinzugefügt, Fehler beseitigt
</commit_message>
<xml_diff>
--- a/Doku/Vereinfachung der Aufgabenstellung.docx
+++ b/Doku/Vereinfachung der Aufgabenstellung.docx
@@ -1,6 +1,6 @@
 
 <file path=word/document.xml><?xml version="1.0" encoding="utf-8"?>
-<w:document xmlns:wpc="http://schemas.microsoft.com/office/word/2010/wordprocessingCanvas" xmlns:mo="http://schemas.microsoft.com/office/mac/office/2008/main" xmlns:mc="http://schemas.openxmlformats.org/markup-compatibility/2006" xmlns:mv="urn:schemas-microsoft-com:mac:vml" xmlns:o="urn:schemas-microsoft-com:office:office" xmlns:r="http://schemas.openxmlformats.org/officeDocument/2006/relationships" xmlns:m="http://schemas.openxmlformats.org/officeDocument/2006/math" xmlns:v="urn:schemas-microsoft-com:vml" xmlns:wp14="http://schemas.microsoft.com/office/word/2010/wordprocessingDrawing" xmlns:wp="http://schemas.openxmlformats.org/drawingml/2006/wordprocessingDrawing" xmlns:w10="urn:schemas-microsoft-com:office:word" xmlns:w="http://schemas.openxmlformats.org/wordprocessingml/2006/main" xmlns:w14="http://schemas.microsoft.com/office/word/2010/wordml" xmlns:wpg="http://schemas.microsoft.com/office/word/2010/wordprocessingGroup" xmlns:wpi="http://schemas.microsoft.com/office/word/2010/wordprocessingInk" xmlns:wne="http://schemas.microsoft.com/office/word/2006/wordml" xmlns:wps="http://schemas.microsoft.com/office/word/2010/wordprocessingShape" mc:Ignorable="w14 wp14">
+<w:document xmlns:wpc="http://schemas.microsoft.com/office/word/2010/wordprocessingCanvas" xmlns:mc="http://schemas.openxmlformats.org/markup-compatibility/2006" xmlns:o="urn:schemas-microsoft-com:office:office" xmlns:r="http://schemas.openxmlformats.org/officeDocument/2006/relationships" xmlns:m="http://schemas.openxmlformats.org/officeDocument/2006/math" xmlns:v="urn:schemas-microsoft-com:vml" xmlns:wp14="http://schemas.microsoft.com/office/word/2010/wordprocessingDrawing" xmlns:wp="http://schemas.openxmlformats.org/drawingml/2006/wordprocessingDrawing" xmlns:w10="urn:schemas-microsoft-com:office:word" xmlns:w="http://schemas.openxmlformats.org/wordprocessingml/2006/main" xmlns:w14="http://schemas.microsoft.com/office/word/2010/wordml" xmlns:wpg="http://schemas.microsoft.com/office/word/2010/wordprocessingGroup" xmlns:wpi="http://schemas.microsoft.com/office/word/2010/wordprocessingInk" xmlns:wne="http://schemas.microsoft.com/office/word/2006/wordml" xmlns:wps="http://schemas.microsoft.com/office/word/2010/wordprocessingShape" mc:Ignorable="w14 wp14">
   <w:body>
     <w:p>
       <w:pPr>
@@ -9,61 +9,391 @@
         <w:jc w:val="both"/>
       </w:pPr>
       <w:r>
-        <w:t>Vereinfachung der Aufgabenstellung</w:t>
-      </w:r>
-    </w:p>
-    <w:p>
-      <w:pPr>
+        <w:t>Möglichkeiten, die sich aus de</w:t>
+      </w:r>
+      <w:r>
+        <w:t>r Aufgabenstellung</w:t>
+      </w:r>
+      <w:r>
+        <w:t xml:space="preserve"> ergeben</w:t>
+      </w:r>
+    </w:p>
+    <w:p/>
+    <w:p>
+      <w:r>
+        <w:t xml:space="preserve">Die Aufgabenstellung ist sehr komplex und </w:t>
+      </w:r>
+      <w:r>
+        <w:t>beinhaltet für eine komplette und reelle Lösung des Problems sehr viele Punkte, die hier kurz aufgelistet sind:</w:t>
+      </w:r>
+    </w:p>
+    <w:p>
+      <w:pPr>
+        <w:pStyle w:val="Listenabsatz"/>
+        <w:numPr>
+          <w:ilvl w:val="0"/>
+          <w:numId w:val="4"/>
+        </w:numPr>
+      </w:pPr>
+      <w:r>
+        <w:t>Standardstundenlänge (z. b. 45 min)</w:t>
+      </w:r>
+    </w:p>
+    <w:p>
+      <w:pPr>
+        <w:pStyle w:val="Listenabsatz"/>
+        <w:numPr>
+          <w:ilvl w:val="0"/>
+          <w:numId w:val="4"/>
+        </w:numPr>
+      </w:pPr>
+      <w:r>
+        <w:t>Module mit unterschiedlicher Anzahl von Standardstundenlänge</w:t>
+      </w:r>
+    </w:p>
+    <w:p>
+      <w:pPr>
+        <w:pStyle w:val="Listenabsatz"/>
+        <w:numPr>
+          <w:ilvl w:val="0"/>
+          <w:numId w:val="4"/>
+        </w:numPr>
+      </w:pPr>
+      <w:r>
+        <w:t>Aufbau der Zeitslots gemäß Standardstundenlänge</w:t>
+      </w:r>
+    </w:p>
+    <w:p>
+      <w:pPr>
+        <w:pStyle w:val="Listenabsatz"/>
+        <w:numPr>
+          <w:ilvl w:val="0"/>
+          <w:numId w:val="4"/>
+        </w:numPr>
+      </w:pPr>
+      <w:r>
+        <w:t xml:space="preserve">Möglichkeit der Aufteilung von Modulen auf mehrere </w:t>
+      </w:r>
+      <w:r>
+        <w:t>Veranstaltungen</w:t>
+      </w:r>
+    </w:p>
+    <w:p>
+      <w:pPr>
+        <w:pStyle w:val="Listenabsatz"/>
+        <w:numPr>
+          <w:ilvl w:val="0"/>
+          <w:numId w:val="4"/>
+        </w:numPr>
+      </w:pPr>
+      <w:r>
+        <w:t>Aufgeteilte Module dürfen nicht an selben Tag unterrichtet werden</w:t>
+      </w:r>
+    </w:p>
+    <w:p>
+      <w:pPr>
+        <w:pStyle w:val="Listenabsatz"/>
+        <w:numPr>
+          <w:ilvl w:val="0"/>
+          <w:numId w:val="4"/>
+        </w:numPr>
+      </w:pPr>
+      <w:r>
+        <w:t>Aufgeteilte Module sollen im selben Raum stattfinden</w:t>
+      </w:r>
+    </w:p>
+    <w:p>
+      <w:pPr>
+        <w:pStyle w:val="Listenabsatz"/>
+        <w:numPr>
+          <w:ilvl w:val="0"/>
+          <w:numId w:val="4"/>
+        </w:numPr>
+      </w:pPr>
+      <w:r>
+        <w:t>Die Räume werden mit Ausstattung (</w:t>
+      </w:r>
+      <w:proofErr w:type="spellStart"/>
+      <w:r>
+        <w:t>Beamer</w:t>
+      </w:r>
+      <w:proofErr w:type="spellEnd"/>
+      <w:r>
+        <w:t>, Whiteboard, Tafel, etc.) erfasst</w:t>
+      </w:r>
+    </w:p>
+    <w:p>
+      <w:pPr>
+        <w:pStyle w:val="Listenabsatz"/>
+        <w:numPr>
+          <w:ilvl w:val="0"/>
+          <w:numId w:val="4"/>
+        </w:numPr>
+      </w:pPr>
+      <w:r>
+        <w:t>Der Ort des Raumes wird zur Berechnung von Wegstrecken erfasst</w:t>
+      </w:r>
+    </w:p>
+    <w:p>
+      <w:pPr>
+        <w:pStyle w:val="Listenabsatz"/>
+        <w:numPr>
+          <w:ilvl w:val="0"/>
+          <w:numId w:val="4"/>
+        </w:numPr>
+      </w:pPr>
+      <w:r>
+        <w:t>Die Größe der Räume (Anzahl Plätze) wird erfasst</w:t>
+      </w:r>
+    </w:p>
+    <w:p>
+      <w:pPr>
+        <w:pStyle w:val="Listenabsatz"/>
+        <w:numPr>
+          <w:ilvl w:val="0"/>
+          <w:numId w:val="4"/>
+        </w:numPr>
+      </w:pPr>
+      <w:r>
+        <w:t>Anzahl Modul-Teilnehmer und Anzahl Plätze im Raum muss reichen</w:t>
+      </w:r>
+    </w:p>
+    <w:p>
+      <w:pPr>
+        <w:pStyle w:val="Listenabsatz"/>
+        <w:numPr>
+          <w:ilvl w:val="0"/>
+          <w:numId w:val="4"/>
+        </w:numPr>
+      </w:pPr>
+      <w:r>
+        <w:t>Ein Studiengang sollte möglichst in dem gleichen Raum Veranstaltungen haben</w:t>
+      </w:r>
+    </w:p>
+    <w:p>
+      <w:pPr>
+        <w:pStyle w:val="Listenabsatz"/>
+        <w:numPr>
+          <w:ilvl w:val="0"/>
+          <w:numId w:val="4"/>
+        </w:numPr>
+      </w:pPr>
+      <w:r>
+        <w:t>Ein Studiengang sollte möglichst keine Leerstunden haben</w:t>
+      </w:r>
+    </w:p>
+    <w:p>
+      <w:pPr>
+        <w:pStyle w:val="Listenabsatz"/>
+        <w:numPr>
+          <w:ilvl w:val="0"/>
+          <w:numId w:val="4"/>
+        </w:numPr>
+      </w:pPr>
+      <w:r>
+        <w:t>Ein Dozent kann Zeitpräferenzen angeben an denen er unterrichten möchte</w:t>
+      </w:r>
+    </w:p>
+    <w:p>
+      <w:pPr>
+        <w:pStyle w:val="Listenabsatz"/>
+        <w:numPr>
+          <w:ilvl w:val="0"/>
+          <w:numId w:val="4"/>
+        </w:numPr>
+      </w:pPr>
+      <w:r>
+        <w:t>Ein Dozent sollte möglichst keine Leerstunden haben</w:t>
+      </w:r>
+    </w:p>
+    <w:p>
+      <w:pPr>
+        <w:pStyle w:val="Listenabsatz"/>
+        <w:numPr>
+          <w:ilvl w:val="0"/>
+          <w:numId w:val="4"/>
+        </w:numPr>
+      </w:pPr>
+      <w:r>
+        <w:t>Ein Studiengang sollte eine möglichst kleine Wegstrecke zwischen den Modulen haben</w:t>
+      </w:r>
+    </w:p>
+    <w:p>
+      <w:pPr>
+        <w:pStyle w:val="Listenabsatz"/>
+        <w:numPr>
+          <w:ilvl w:val="0"/>
+          <w:numId w:val="4"/>
+        </w:numPr>
+      </w:pPr>
+      <w:r>
+        <w:t>Ein Dozent sollte ein möglichst kleine Wegstrecke zwischen den Modulen haben</w:t>
+      </w:r>
+    </w:p>
+    <w:p>
+      <w:pPr>
+        <w:pStyle w:val="Listenabsatz"/>
+        <w:numPr>
+          <w:ilvl w:val="0"/>
+          <w:numId w:val="4"/>
+        </w:numPr>
+      </w:pPr>
+      <w:r>
+        <w:t>Die Stundenpläne sollten im Ein- (jede Woche gleich) oder Zwei-</w:t>
+      </w:r>
+      <w:proofErr w:type="spellStart"/>
+      <w:r>
+        <w:t>Wochenrythmus</w:t>
+      </w:r>
+      <w:proofErr w:type="spellEnd"/>
+      <w:r>
+        <w:t xml:space="preserve"> (gerade und ungerade Woche unterschiedlich) aufgebaut sein können</w:t>
+      </w:r>
+    </w:p>
+    <w:p>
+      <w:pPr>
+        <w:pStyle w:val="Listenabsatz"/>
+        <w:numPr>
+          <w:ilvl w:val="0"/>
+          <w:numId w:val="4"/>
+        </w:numPr>
+      </w:pPr>
+      <w:r>
+        <w:t>Es sollte versucht werden die Module eines Studiengangs sinnvoll über die einzelnen Tage zu verteilen damit nicht jeweils 10 Stunden Unterricht an zwei Tage ist und den Rest der Woche frei.</w:t>
+      </w:r>
+    </w:p>
+    <w:p>
+      <w:pPr>
+        <w:pStyle w:val="Listenabsatz"/>
+        <w:numPr>
+          <w:ilvl w:val="0"/>
+          <w:numId w:val="4"/>
+        </w:numPr>
+      </w:pPr>
+      <w:r>
+        <w:t xml:space="preserve">Eine Berücksichtigung </w:t>
+      </w:r>
+      <w:r>
+        <w:t>der Blockwoche bzw. von freien Tagen/Wochen</w:t>
+      </w:r>
+      <w:r>
+        <w:t xml:space="preserve"> sollte möglich sein</w:t>
+      </w:r>
+    </w:p>
+    <w:p>
+      <w:pPr>
+        <w:pStyle w:val="Listenabsatz"/>
+        <w:numPr>
+          <w:ilvl w:val="0"/>
+          <w:numId w:val="4"/>
+        </w:numPr>
+      </w:pPr>
+      <w:r>
+        <w:t>Eine Berücksichtigung der Feiertage sollte möglich sein</w:t>
+      </w:r>
+    </w:p>
+    <w:p>
+      <w:pPr>
+        <w:pStyle w:val="Listenabsatz"/>
+        <w:numPr>
+          <w:ilvl w:val="0"/>
+          <w:numId w:val="4"/>
+        </w:numPr>
+      </w:pPr>
+      <w:r>
+        <w:t>Die Stundenpläne sollten persistent je Semester gespeichert werden können.</w:t>
+      </w:r>
+    </w:p>
+    <w:p/>
+    <w:p>
+      <w:pPr>
+        <w:pStyle w:val="berschrift2"/>
         <w:spacing w:line="276" w:lineRule="auto"/>
         <w:jc w:val="both"/>
       </w:pPr>
+      <w:r>
+        <w:t xml:space="preserve">Vereinfachung </w:t>
+      </w:r>
+      <w:r>
+        <w:t>unserer</w:t>
+      </w:r>
+      <w:r>
+        <w:t xml:space="preserve"> Lösung</w:t>
+      </w:r>
     </w:p>
     <w:p>
       <w:pPr>
         <w:spacing w:line="276" w:lineRule="auto"/>
         <w:jc w:val="both"/>
       </w:pPr>
-      <w:r>
-        <w:t xml:space="preserve">Im Rahmen der Implementierung </w:t>
-      </w:r>
-      <w:r>
-        <w:t>mussten bestimmte Ver</w:t>
+    </w:p>
+    <w:p>
+      <w:pPr>
+        <w:spacing w:line="276" w:lineRule="auto"/>
+        <w:jc w:val="both"/>
+      </w:pPr>
+      <w:r>
+        <w:t xml:space="preserve">Im Rahmen </w:t>
+      </w:r>
+      <w:r>
+        <w:t>unserer</w:t>
+      </w:r>
+      <w:r>
+        <w:t xml:space="preserve"> Implementierung </w:t>
+      </w:r>
+      <w:r>
+        <w:t>haben wir uns auf einige dieser Möglichkeiten konzentriert und</w:t>
+      </w:r>
+      <w:r>
+        <w:t xml:space="preserve"> bestimmte Ver</w:t>
       </w:r>
       <w:r>
         <w:t>einfachungen vorgenommen werden</w:t>
       </w:r>
+      <w:r>
+        <w:t>,</w:t>
+      </w:r>
+      <w:r>
+        <w:t xml:space="preserve"> um eine </w:t>
+      </w:r>
+      <w:r>
+        <w:t>funktionsfähige</w:t>
+      </w:r>
+      <w:r>
+        <w:t xml:space="preserve"> Implementierung und eine spätere Generierung eine</w:t>
+      </w:r>
+      <w:r>
+        <w:t>s Stundenplans zu garantieren.</w:t>
+      </w:r>
+    </w:p>
+    <w:p>
+      <w:pPr>
+        <w:spacing w:line="276" w:lineRule="auto"/>
+        <w:jc w:val="both"/>
+      </w:pPr>
+    </w:p>
+    <w:p>
+      <w:pPr>
+        <w:spacing w:line="276" w:lineRule="auto"/>
+        <w:jc w:val="both"/>
+      </w:pPr>
+      <w:r>
+        <w:t xml:space="preserve">Die Vereinfachungen </w:t>
+      </w:r>
+      <w:r>
+        <w:t xml:space="preserve">wurden in Folgenden Bereichen vorgenommen und </w:t>
+      </w:r>
+      <w:r>
+        <w:t>sehen wie Folgt aus:</w:t>
+      </w:r>
+    </w:p>
+    <w:p>
+      <w:pPr>
+        <w:spacing w:line="276" w:lineRule="auto"/>
+        <w:jc w:val="both"/>
+      </w:pPr>
       <w:bookmarkStart w:id="0" w:name="_GoBack"/>
       <w:bookmarkEnd w:id="0"/>
-      <w:r>
-        <w:t xml:space="preserve"> um eine weiter Implementierung und eine spätere Generierung eines Stundenplans zu garantieren.  </w:t>
-      </w:r>
-    </w:p>
-    <w:p>
-      <w:pPr>
-        <w:spacing w:line="276" w:lineRule="auto"/>
-        <w:jc w:val="both"/>
-      </w:pPr>
-    </w:p>
-    <w:p>
-      <w:pPr>
-        <w:spacing w:line="276" w:lineRule="auto"/>
-        <w:jc w:val="both"/>
-      </w:pPr>
-      <w:r>
-        <w:t xml:space="preserve">Die Vereinfachungen </w:t>
-      </w:r>
-      <w:r>
-        <w:t xml:space="preserve">wurden in Folgenden Bereichen vorgenommen und </w:t>
-      </w:r>
-      <w:r>
-        <w:t>sehen wie Folgt aus:</w:t>
-      </w:r>
-    </w:p>
-    <w:p>
-      <w:pPr>
-        <w:spacing w:line="276" w:lineRule="auto"/>
-        <w:jc w:val="both"/>
-      </w:pPr>
     </w:p>
     <w:p>
       <w:pPr>
@@ -79,43 +409,10 @@
         <w:rPr>
           <w:b/>
         </w:rPr>
-        <w:t>Zeiten</w:t>
-      </w:r>
-      <w:r>
-        <w:t>: Die Zeitblöcke für Vorlesungen wurden auf drei Blöcke pro Tag reduziert. Jede Vorlesung wird nun 3 Stündig unterrichtet. Die Blöcke sind von 8:00</w:t>
-      </w:r>
-      <w:r>
-        <w:t xml:space="preserve"> </w:t>
-      </w:r>
-      <w:r>
-        <w:t>-</w:t>
-      </w:r>
-      <w:r>
-        <w:t xml:space="preserve"> </w:t>
-      </w:r>
-      <w:r>
-        <w:t>11:00, 12:00</w:t>
-      </w:r>
-      <w:r>
-        <w:t xml:space="preserve"> </w:t>
-      </w:r>
-      <w:r>
-        <w:t>-</w:t>
-      </w:r>
-      <w:r>
-        <w:t xml:space="preserve"> </w:t>
-      </w:r>
-      <w:r>
-        <w:t xml:space="preserve">15:00 und </w:t>
-      </w:r>
-      <w:r>
-        <w:t>von 16:00 – 19:00</w:t>
-      </w:r>
-      <w:r>
-        <w:t xml:space="preserve"> </w:t>
-      </w:r>
-      <w:r>
-        <w:t>Uhr.</w:t>
+        <w:t>Semester:</w:t>
+      </w:r>
+      <w:r>
+        <w:t xml:space="preserve"> Es wird Beispielhaft immer nur das Wintersemester für die Studiengänge BIM und BABM geplant. Insgesamt also sechs Stundenpläne.</w:t>
       </w:r>
     </w:p>
     <w:p>
@@ -132,16 +429,44 @@
         <w:rPr>
           <w:b/>
         </w:rPr>
-        <w:t>Räume</w:t>
-      </w:r>
-      <w:r>
-        <w:t>: Es sind so viele Vorlesungsr</w:t>
-      </w:r>
-      <w:r>
-        <w:t xml:space="preserve">äume ohne und mit IT-Ausstattung in der Datenbank vorhanden, dass alles Studiengänge zum gleichen </w:t>
-      </w:r>
-      <w:r>
-        <w:t>Vorlesung haben können und Räume mit IT-Ausstattung und ohne IT-Ausstattung beziehen können</w:t>
+        <w:lastRenderedPageBreak/>
+        <w:t>Zeiten</w:t>
+      </w:r>
+      <w:r>
+        <w:t>: Die Zeitblöcke für Vorlesungen wurden auf drei Blöcke pro Tag reduziert. Jede Vorlesung wird nun 3 Stündig unterrichtet. Die Blöcke sind von 8:00</w:t>
+      </w:r>
+      <w:r>
+        <w:t xml:space="preserve"> </w:t>
+      </w:r>
+      <w:r>
+        <w:t>-</w:t>
+      </w:r>
+      <w:r>
+        <w:t xml:space="preserve"> </w:t>
+      </w:r>
+      <w:r>
+        <w:t>11:00, 12:00</w:t>
+      </w:r>
+      <w:r>
+        <w:t xml:space="preserve"> </w:t>
+      </w:r>
+      <w:r>
+        <w:t>-</w:t>
+      </w:r>
+      <w:r>
+        <w:t xml:space="preserve"> </w:t>
+      </w:r>
+      <w:r>
+        <w:t xml:space="preserve">15:00 und </w:t>
+      </w:r>
+      <w:r>
+        <w:t>von 16:00 – 19:00</w:t>
+      </w:r>
+      <w:r>
+        <w:t xml:space="preserve"> </w:t>
+      </w:r>
+      <w:r>
+        <w:t>Uhr.</w:t>
       </w:r>
     </w:p>
     <w:p>
@@ -158,7 +483,33 @@
         <w:rPr>
           <w:b/>
         </w:rPr>
-        <w:t>Optimierung</w:t>
+        <w:t>Räume</w:t>
+      </w:r>
+      <w:r>
+        <w:t>: Es sind so viele Vorlesungsr</w:t>
+      </w:r>
+      <w:r>
+        <w:t xml:space="preserve">äume ohne und mit IT-Ausstattung in der Datenbank vorhanden, dass alles Studiengänge zum gleichen </w:t>
+      </w:r>
+      <w:r>
+        <w:t>Vorlesung haben können und Räume mit IT-Ausstattung und ohne IT-Ausstattung beziehen können</w:t>
+      </w:r>
+    </w:p>
+    <w:p>
+      <w:pPr>
+        <w:pStyle w:val="Listenabsatz"/>
+        <w:numPr>
+          <w:ilvl w:val="0"/>
+          <w:numId w:val="1"/>
+        </w:numPr>
+        <w:spacing w:line="276" w:lineRule="auto"/>
+        <w:jc w:val="both"/>
+      </w:pPr>
+      <w:r>
+        <w:rPr>
+          <w:b/>
+        </w:rPr>
+        <w:t>Urplan-Erstellung</w:t>
       </w:r>
       <w:r>
         <w:t xml:space="preserve">: </w:t>
@@ -167,13 +518,41 @@
         <w:t xml:space="preserve">Es wird </w:t>
       </w:r>
       <w:r>
-        <w:t xml:space="preserve">zurzeit keine Optimierung des Urplans </w:t>
-      </w:r>
-      <w:r>
-        <w:t xml:space="preserve"> </w:t>
-      </w:r>
-      <w:r>
-        <w:t>realisiert. Das Ergebnis ist ein zulässiger, unter allen definierten Nebenbedingungen generierter Urplan</w:t>
+        <w:t xml:space="preserve">zurzeit keine Optimierung des </w:t>
+      </w:r>
+      <w:proofErr w:type="spellStart"/>
+      <w:r>
+        <w:t>Urplans</w:t>
+      </w:r>
+      <w:proofErr w:type="spellEnd"/>
+      <w:r>
+        <w:t xml:space="preserve"> realisiert. Das Ergebnis </w:t>
+      </w:r>
+      <w:r>
+        <w:t xml:space="preserve">der </w:t>
+      </w:r>
+      <w:proofErr w:type="spellStart"/>
+      <w:r>
+        <w:t>Urplans</w:t>
+      </w:r>
+      <w:proofErr w:type="spellEnd"/>
+      <w:r>
+        <w:t xml:space="preserve">-Erstellung </w:t>
+      </w:r>
+      <w:r>
+        <w:t xml:space="preserve">ist ein zulässiger, unter allen </w:t>
+      </w:r>
+      <w:r>
+        <w:t>notwendigen</w:t>
+      </w:r>
+      <w:r>
+        <w:t xml:space="preserve"> Nebenbedingungen generierter </w:t>
+      </w:r>
+      <w:r>
+        <w:t>Stunden</w:t>
+      </w:r>
+      <w:r>
+        <w:t>plan</w:t>
       </w:r>
       <w:r>
         <w:t>.</w:t>
@@ -189,60 +568,182 @@
         <w:t>Dieser</w:t>
       </w:r>
       <w:r>
-        <w:t xml:space="preserve"> Urplan</w:t>
-      </w:r>
-      <w:r>
-        <w:t xml:space="preserve"> wird in 2 Phasen erstellt. In der ersten Phase werden die </w:t>
-      </w:r>
-      <w:r>
         <w:t xml:space="preserve"> </w:t>
       </w:r>
-      <w:r>
-        <w:t xml:space="preserve">im Vorfeld angegeben </w:t>
-      </w:r>
       <w:proofErr w:type="spellStart"/>
       <w:r>
-        <w:t>p</w:t>
-      </w:r>
-      <w:r>
-        <w:t>räferenzierten</w:t>
+        <w:t>Urplan</w:t>
       </w:r>
       <w:proofErr w:type="spellEnd"/>
       <w:r>
+        <w:t xml:space="preserve"> wird in </w:t>
+      </w:r>
+      <w:r>
+        <w:t>zwei</w:t>
+      </w:r>
+      <w:r>
+        <w:t xml:space="preserve"> Phasen erstellt.</w:t>
+      </w:r>
+      <w:r>
+        <w:t xml:space="preserve"> In der ersten Phase werden die,</w:t>
+      </w:r>
+      <w:r>
         <w:t xml:space="preserve"> </w:t>
       </w:r>
       <w:r>
-        <w:t xml:space="preserve">Zeiten </w:t>
-      </w:r>
-      <w:r>
-        <w:t>in den Urplan unter Berücksichtigung der Nebenbedingungen eingepflegt. In der zweiten und letzten Phase werden alle ausstehenden Module die noch nicht in den Urplan eines Studienganges verbaut sind</w:t>
+        <w:t>im Vorfeld angegeben</w:t>
       </w:r>
       <w:r>
         <w:t>,</w:t>
       </w:r>
       <w:r>
-        <w:t xml:space="preserve"> weil z.B. ein Dozent keine </w:t>
-      </w:r>
-      <w:proofErr w:type="spellStart"/>
-      <w:r>
-        <w:t>präferenzierten</w:t>
-      </w:r>
-      <w:proofErr w:type="spellEnd"/>
-      <w:r>
-        <w:t xml:space="preserve"> Zeiten abgegeben hat</w:t>
-      </w:r>
-      <w:r>
-        <w:t>,</w:t>
-      </w:r>
-      <w:r>
-        <w:t xml:space="preserve"> in dem Stundenplan unter der Berücksichtigung der Nebenbedingungen eingepflegt.</w:t>
+        <w:t xml:space="preserve"> p</w:t>
+      </w:r>
+      <w:r>
+        <w:t>räfer</w:t>
+      </w:r>
+      <w:r>
+        <w:t>ierten</w:t>
       </w:r>
       <w:r>
         <w:t xml:space="preserve"> </w:t>
       </w:r>
       <w:r>
-        <w:br/>
-        <w:t>Ein Ziel der Optimierung war es, die Freistunden bei den Dozenten sowie bei den Studiengängen zu minimieren. Dieses wurde aufgrund der Komplexität des Algorithmus nicht realisiert.</w:t>
+        <w:t>Zeiten</w:t>
+      </w:r>
+      <w:r>
+        <w:t xml:space="preserve"> der Dozenten</w:t>
+      </w:r>
+      <w:r>
+        <w:t xml:space="preserve"> </w:t>
+      </w:r>
+      <w:r>
+        <w:t>sowie die weiteren</w:t>
+      </w:r>
+      <w:r>
+        <w:t xml:space="preserve"> Nebenbedingungen </w:t>
+      </w:r>
+      <w:r>
+        <w:t xml:space="preserve">berücksichtigt. In der zweiten </w:t>
+      </w:r>
+      <w:r>
+        <w:t xml:space="preserve">Phase werden alle </w:t>
+      </w:r>
+      <w:r>
+        <w:t xml:space="preserve">restlichen </w:t>
+      </w:r>
+      <w:r>
+        <w:t>Module</w:t>
+      </w:r>
+      <w:r>
+        <w:t>, die noch nicht in die</w:t>
+      </w:r>
+      <w:r>
+        <w:t xml:space="preserve"> Stunden</w:t>
+      </w:r>
+      <w:r>
+        <w:t>plä</w:t>
+      </w:r>
+      <w:r>
+        <w:t>n</w:t>
+      </w:r>
+      <w:r>
+        <w:t>e</w:t>
+      </w:r>
+      <w:r>
+        <w:t xml:space="preserve"> </w:t>
+      </w:r>
+      <w:r>
+        <w:t>der Studiengänge</w:t>
+      </w:r>
+      <w:r>
+        <w:t xml:space="preserve"> </w:t>
+      </w:r>
+      <w:r>
+        <w:t>eingeteilt we</w:t>
+      </w:r>
+      <w:r>
+        <w:t>rden</w:t>
+      </w:r>
+      <w:r>
+        <w:t xml:space="preserve"> </w:t>
+      </w:r>
+      <w:r>
+        <w:t xml:space="preserve">konnten, </w:t>
+      </w:r>
+      <w:r>
+        <w:t xml:space="preserve">eingefügt. </w:t>
+      </w:r>
+      <w:r>
+        <w:t>Notwendig</w:t>
+      </w:r>
+      <w:r>
+        <w:t xml:space="preserve"> ist das, weil ein Dozent </w:t>
+      </w:r>
+      <w:r>
+        <w:t xml:space="preserve">zum Beispiel </w:t>
+      </w:r>
+      <w:r>
+        <w:t>nur noch an bereits belegten Zeitslots eines Studiengangs Zeit</w:t>
+      </w:r>
+      <w:r>
+        <w:t>präferenzen angegeben</w:t>
+      </w:r>
+      <w:r>
+        <w:t xml:space="preserve"> </w:t>
+      </w:r>
+      <w:r>
+        <w:t xml:space="preserve">und somit keine Zeit an freien Zeitslots des Studiengangs mehr hat. </w:t>
+      </w:r>
+      <w:r>
+        <w:t>D</w:t>
+      </w:r>
+      <w:r>
+        <w:t>eshalb werden in Phase zwei die</w:t>
+      </w:r>
+      <w:r>
+        <w:t xml:space="preserve"> Zeitpräferenzen der Dozenten</w:t>
+      </w:r>
+      <w:r>
+        <w:t xml:space="preserve"> auch nicht mehr berücksichtigt.</w:t>
+      </w:r>
+    </w:p>
+    <w:p>
+      <w:pPr>
+        <w:pStyle w:val="Listenabsatz"/>
+        <w:numPr>
+          <w:ilvl w:val="0"/>
+          <w:numId w:val="1"/>
+        </w:numPr>
+        <w:spacing w:line="276" w:lineRule="auto"/>
+        <w:jc w:val="both"/>
+      </w:pPr>
+      <w:r>
+        <w:rPr>
+          <w:b/>
+        </w:rPr>
+        <w:t>Optimierung</w:t>
+      </w:r>
+      <w:r>
+        <w:t>: Ziele</w:t>
+      </w:r>
+      <w:r>
+        <w:t xml:space="preserve"> der Optimierung </w:t>
+      </w:r>
+      <w:r>
+        <w:t>sind</w:t>
+      </w:r>
+      <w:r>
+        <w:t xml:space="preserve">, die Freistunden </w:t>
+      </w:r>
+      <w:r>
+        <w:t>der Studiengänge sowie der</w:t>
+      </w:r>
+      <w:r>
+        <w:t xml:space="preserve"> Dozenten zu minimieren. </w:t>
+      </w:r>
+      <w:r>
+        <w:t>Eine Einarbeitung in diese Themen erfolgte,  aufgrund der geringen zeitlichen sowie personellen Ressourcen wurde aber keine Implementierung zu diesem Thema vorgenommen. (Mehr dazu im Dokument Optimierung)</w:t>
       </w:r>
     </w:p>
     <w:p>
@@ -262,7 +763,25 @@
         <w:t>Vorlesungen</w:t>
       </w:r>
       <w:r>
-        <w:t>: Eine Vorlesung wird immer 3 Stündig gehalten. Eine Teilung einer Vorlesung auf  zwei Tage ist nicht möglich.</w:t>
+        <w:t>: Eine Vorlesung wird immer 3 Stündig gehalten. Ei</w:t>
+      </w:r>
+      <w:r>
+        <w:t xml:space="preserve">ne Teilung einer Vorlesung auf </w:t>
+      </w:r>
+      <w:r>
+        <w:t xml:space="preserve">zwei </w:t>
+      </w:r>
+      <w:r>
+        <w:t>Veranstaltungen</w:t>
+      </w:r>
+      <w:r>
+        <w:t xml:space="preserve"> ist </w:t>
+      </w:r>
+      <w:r>
+        <w:t xml:space="preserve">in unserer Lösung </w:t>
+      </w:r>
+      <w:r>
+        <w:t>nicht möglich.</w:t>
       </w:r>
     </w:p>
     <w:p>
@@ -354,11 +873,11 @@
           </mc:Choice>
           <mc:Fallback>
             <w:pict>
-              <v:rect id="Rechteck 6" o:spid="_x0000_s1026" style="position:absolute;left:0;text-align:left;margin-left:5in;margin-top:12.9pt;width:99pt;height:45pt;z-index:251668480;visibility:visible;mso-wrap-style:square;mso-width-percent:0;mso-wrap-distance-left:9pt;mso-wrap-distance-top:0;mso-wrap-distance-right:9pt;mso-wrap-distance-bottom:0;mso-position-horizontal:absolute;mso-position-horizontal-relative:text;mso-position-vertical:absolute;mso-position-vertical-relative:text;mso-width-percent:0;mso-width-relative:margin;v-text-anchor:middle" o:gfxdata="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" fillcolor="#4f81bd [3204]" strokecolor="#4579b8 [3044]">
-                <v:fill color2="#a7bfde [1620]" rotate="t" type="gradient">
+              <v:rect id="Rechteck 6" o:spid="_x0000_s1026" style="position:absolute;left:0;text-align:left;margin-left:5in;margin-top:12.9pt;width:99pt;height:45pt;z-index:251668480;visibility:visible;mso-wrap-style:square;mso-width-percent:0;mso-wrap-distance-left:9pt;mso-wrap-distance-top:0;mso-wrap-distance-right:9pt;mso-wrap-distance-bottom:0;mso-position-horizontal:absolute;mso-position-horizontal-relative:text;mso-position-vertical:absolute;mso-position-vertical-relative:text;mso-width-percent:0;mso-width-relative:margin;v-text-anchor:middle" o:gfxdata="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" fillcolor="#4f81bd [3204]" strokecolor="#4579b8 [3044]">
+                <v:fill color2="#a7bfde [1620]" rotate="t" angle="180" focus="100%" type="gradient">
                   <o:fill v:ext="view" type="gradientUnscaled"/>
                 </v:fill>
-                <v:shadow on="t" opacity="22937f" mv:blur="40000f" origin=",.5" offset="0,23000emu"/>
+                <v:shadow on="t" color="black" opacity="22937f" origin=",.5" offset="0,.63889mm"/>
                 <v:textbox>
                   <w:txbxContent>
                     <w:p>
@@ -461,11 +980,11 @@
           </mc:Choice>
           <mc:Fallback>
             <w:pict>
-              <v:rect id="Rechteck 1" o:spid="_x0000_s1027" style="position:absolute;left:0;text-align:left;margin-left:36pt;margin-top:12.9pt;width:99pt;height:45pt;z-index:251659264;visibility:visible;mso-wrap-style:square;mso-width-percent:0;mso-wrap-distance-left:9pt;mso-wrap-distance-top:0;mso-wrap-distance-right:9pt;mso-wrap-distance-bottom:0;mso-position-horizontal:absolute;mso-position-horizontal-relative:text;mso-position-vertical:absolute;mso-position-vertical-relative:text;mso-width-percent:0;mso-width-relative:margin;v-text-anchor:middle" o:gfxdata="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" fillcolor="#4f81bd [3204]" strokecolor="#4579b8 [3044]">
-                <v:fill color2="#a7bfde [1620]" rotate="t" type="gradient">
+              <v:rect id="Rechteck 1" o:spid="_x0000_s1027" style="position:absolute;left:0;text-align:left;margin-left:36pt;margin-top:12.9pt;width:99pt;height:45pt;z-index:251659264;visibility:visible;mso-wrap-style:square;mso-width-percent:0;mso-wrap-distance-left:9pt;mso-wrap-distance-top:0;mso-wrap-distance-right:9pt;mso-wrap-distance-bottom:0;mso-position-horizontal:absolute;mso-position-horizontal-relative:text;mso-position-vertical:absolute;mso-position-vertical-relative:text;mso-width-percent:0;mso-width-relative:margin;v-text-anchor:middle" o:gfxdata="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" fillcolor="#4f81bd [3204]" strokecolor="#4579b8 [3044]">
+                <v:fill color2="#a7bfde [1620]" rotate="t" angle="180" focus="100%" type="gradient">
                   <o:fill v:ext="view" type="gradientUnscaled"/>
                 </v:fill>
-                <v:shadow on="t" opacity="22937f" mv:blur="40000f" origin=",.5" offset="0,23000emu"/>
+                <v:shadow on="t" color="black" opacity="22937f" origin=",.5" offset="0,.63889mm"/>
                 <v:textbox>
                   <w:txbxContent>
                     <w:p>
@@ -563,7 +1082,7 @@
               </wp:anchor>
             </w:drawing>
           </mc:Choice>
-          <mc:Fallback>
+          <mc:Fallback xmlns:mv="urn:schemas-microsoft-com:mac:vml" xmlns:mo="http://schemas.microsoft.com/office/mac/office/2008/main">
             <w:pict>
               <v:shapetype id="_x0000_t13" coordsize="21600,21600" o:spt="13" adj="16200,5400" path="m@0,0l@0@1,0@1,0@2@0@2@0,21600,21600,10800xe">
                 <v:stroke joinstyle="miter"/>
@@ -676,11 +1195,11 @@
           </mc:Choice>
           <mc:Fallback>
             <w:pict>
-              <v:rect id="Rechteck 3" o:spid="_x0000_s1028" style="position:absolute;left:0;text-align:left;margin-left:171pt;margin-top:12.9pt;width:153pt;height:45pt;z-index:251663360;visibility:visible;mso-wrap-style:square;mso-width-percent:0;mso-wrap-distance-left:9pt;mso-wrap-distance-top:0;mso-wrap-distance-right:9pt;mso-wrap-distance-bottom:0;mso-position-horizontal:absolute;mso-position-horizontal-relative:text;mso-position-vertical:absolute;mso-position-vertical-relative:text;mso-width-percent:0;mso-width-relative:margin;v-text-anchor:middle" o:gfxdata="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" fillcolor="#4f81bd [3204]" strokecolor="#4579b8 [3044]">
-                <v:fill color2="#a7bfde [1620]" rotate="t" type="gradient">
+              <v:rect id="Rechteck 3" o:spid="_x0000_s1028" style="position:absolute;left:0;text-align:left;margin-left:171pt;margin-top:12.9pt;width:153pt;height:45pt;z-index:251663360;visibility:visible;mso-wrap-style:square;mso-width-percent:0;mso-wrap-distance-left:9pt;mso-wrap-distance-top:0;mso-wrap-distance-right:9pt;mso-wrap-distance-bottom:0;mso-position-horizontal:absolute;mso-position-horizontal-relative:text;mso-position-vertical:absolute;mso-position-vertical-relative:text;mso-width-percent:0;mso-width-relative:margin;v-text-anchor:middle" o:gfxdata="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" fillcolor="#4f81bd [3204]" strokecolor="#4579b8 [3044]">
+                <v:fill color2="#a7bfde [1620]" rotate="t" angle="180" focus="100%" type="gradient">
                   <o:fill v:ext="view" type="gradientUnscaled"/>
                 </v:fill>
-                <v:shadow on="t" opacity="22937f" mv:blur="40000f" origin=",.5" offset="0,23000emu"/>
+                <v:shadow on="t" color="black" opacity="22937f" origin=",.5" offset="0,.63889mm"/>
                 <v:textbox>
                   <w:txbxContent>
                     <w:p>
@@ -786,11 +1305,11 @@
           </mc:Choice>
           <mc:Fallback>
             <w:pict>
-              <v:rect id="Rechteck 4" o:spid="_x0000_s1029" style="position:absolute;left:0;text-align:left;margin-left:171pt;margin-top:66.9pt;width:153pt;height:27pt;z-index:251665408;visibility:visible;mso-wrap-style:square;mso-width-percent:0;mso-height-percent:0;mso-wrap-distance-left:9pt;mso-wrap-distance-top:0;mso-wrap-distance-right:9pt;mso-wrap-distance-bottom:0;mso-position-horizontal:absolute;mso-position-horizontal-relative:text;mso-position-vertical:absolute;mso-position-vertical-relative:text;mso-width-percent:0;mso-height-percent:0;mso-width-relative:margin;mso-height-relative:margin;v-text-anchor:middle" o:gfxdata="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" fillcolor="#4f81bd [3204]" strokecolor="#4579b8 [3044]">
-                <v:fill color2="#a7bfde [1620]" rotate="t" type="gradient">
+              <v:rect id="Rechteck 4" o:spid="_x0000_s1029" style="position:absolute;left:0;text-align:left;margin-left:171pt;margin-top:66.9pt;width:153pt;height:27pt;z-index:251665408;visibility:visible;mso-wrap-style:square;mso-width-percent:0;mso-height-percent:0;mso-wrap-distance-left:9pt;mso-wrap-distance-top:0;mso-wrap-distance-right:9pt;mso-wrap-distance-bottom:0;mso-position-horizontal:absolute;mso-position-horizontal-relative:text;mso-position-vertical:absolute;mso-position-vertical-relative:text;mso-width-percent:0;mso-height-percent:0;mso-width-relative:margin;mso-height-relative:margin;v-text-anchor:middle" o:gfxdata="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" fillcolor="#4f81bd [3204]" strokecolor="#4579b8 [3044]">
+                <v:fill color2="#a7bfde [1620]" rotate="t" angle="180" focus="100%" type="gradient">
                   <o:fill v:ext="view" type="gradientUnscaled"/>
                 </v:fill>
-                <v:shadow on="t" opacity="22937f" mv:blur="40000f" origin=",.5" offset="0,23000emu"/>
+                <v:shadow on="t" color="black" opacity="22937f" origin=",.5" offset="0,.63889mm"/>
                 <v:textbox>
                   <w:txbxContent>
                     <w:p>
@@ -894,7 +1413,7 @@
               </wp:anchor>
             </w:drawing>
           </mc:Choice>
-          <mc:Fallback>
+          <mc:Fallback xmlns:mv="urn:schemas-microsoft-com:mac:vml" xmlns:mo="http://schemas.microsoft.com/office/mac/office/2008/main">
             <w:pict>
               <v:shape id="Pfeil nach rechts 7" o:spid="_x0000_s1026" type="#_x0000_t13" style="position:absolute;margin-left:324pt;margin-top:5.75pt;width:36pt;height:27pt;z-index:251670528;visibility:visible;mso-wrap-style:square;mso-width-percent:0;mso-height-percent:0;mso-wrap-distance-left:9pt;mso-wrap-distance-top:0;mso-wrap-distance-right:9pt;mso-wrap-distance-bottom:0;mso-position-horizontal:absolute;mso-position-horizontal-relative:text;mso-position-vertical:absolute;mso-position-vertical-relative:text;mso-width-percent:0;mso-height-percent:0;mso-width-relative:margin;mso-height-relative:margin;v-text-anchor:middle" o:gfxdata="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" adj="13500" fillcolor="#4f81bd [3204]" strokecolor="#4579b8 [3044]">
                 <v:fill color2="#a7bfde [1620]" rotate="t" type="gradient">
@@ -940,31 +1459,7 @@
     </w:p>
     <w:p>
       <w:pPr>
-        <w:rPr>
-          <w:rFonts w:asciiTheme="majorHAnsi" w:eastAsiaTheme="majorEastAsia" w:hAnsiTheme="majorHAnsi" w:cstheme="majorBidi"/>
-          <w:b/>
-          <w:bCs/>
-          <w:color w:val="4F81BD" w:themeColor="accent1"/>
-          <w:sz w:val="26"/>
-          <w:szCs w:val="26"/>
-        </w:rPr>
-      </w:pPr>
-      <w:r>
-        <w:br w:type="page"/>
-      </w:r>
-    </w:p>
-    <w:p>
-      <w:pPr>
-        <w:pStyle w:val="berschrift2"/>
-        <w:jc w:val="both"/>
-      </w:pPr>
-      <w:r>
-        <w:lastRenderedPageBreak/>
-        <w:t>#######</w:t>
-      </w:r>
-    </w:p>
-    <w:p>
-      <w:pPr>
+        <w:spacing w:line="276" w:lineRule="auto"/>
         <w:jc w:val="both"/>
       </w:pPr>
     </w:p>
@@ -1072,11 +1567,11 @@
           </mc:Choice>
           <mc:Fallback>
             <w:pict>
-              <v:rect id="Rechteck 10" o:spid="_x0000_s1030" style="position:absolute;left:0;text-align:left;margin-left:126pt;margin-top:12.1pt;width:81pt;height:48.9pt;z-index:251675648;visibility:visible;mso-wrap-style:square;mso-width-percent:0;mso-height-percent:0;mso-wrap-distance-left:9pt;mso-wrap-distance-top:0;mso-wrap-distance-right:9pt;mso-wrap-distance-bottom:0;mso-position-horizontal:absolute;mso-position-horizontal-relative:text;mso-position-vertical:absolute;mso-position-vertical-relative:text;mso-width-percent:0;mso-height-percent:0;mso-width-relative:margin;mso-height-relative:margin;v-text-anchor:middle" o:gfxdata="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" fillcolor="#4f81bd [3204]" strokecolor="#4579b8 [3044]">
-                <v:fill color2="#a7bfde [1620]" rotate="t" type="gradient">
+              <v:rect id="Rechteck 10" o:spid="_x0000_s1030" style="position:absolute;left:0;text-align:left;margin-left:126pt;margin-top:12.1pt;width:81pt;height:48.9pt;z-index:251675648;visibility:visible;mso-wrap-style:square;mso-width-percent:0;mso-height-percent:0;mso-wrap-distance-left:9pt;mso-wrap-distance-top:0;mso-wrap-distance-right:9pt;mso-wrap-distance-bottom:0;mso-position-horizontal:absolute;mso-position-horizontal-relative:text;mso-position-vertical:absolute;mso-position-vertical-relative:text;mso-width-percent:0;mso-height-percent:0;mso-width-relative:margin;mso-height-relative:margin;v-text-anchor:middle" o:gfxdata="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" fillcolor="#4f81bd [3204]" strokecolor="#4579b8 [3044]">
+                <v:fill color2="#a7bfde [1620]" rotate="t" angle="180" focus="100%" type="gradient">
                   <o:fill v:ext="view" type="gradientUnscaled"/>
                 </v:fill>
-                <v:shadow on="t" opacity="22937f" mv:blur="40000f" origin=",.5" offset="0,23000emu"/>
+                <v:shadow on="t" color="black" opacity="22937f" origin=",.5" offset="0,.63889mm"/>
                 <v:textbox>
                   <w:txbxContent>
                     <w:p>
@@ -1182,11 +1677,11 @@
           </mc:Choice>
           <mc:Fallback>
             <w:pict>
-              <v:rect id="Rechteck 15" o:spid="_x0000_s1031" style="position:absolute;left:0;text-align:left;margin-left:234pt;margin-top:12.1pt;width:81pt;height:48.9pt;z-index:251680768;visibility:visible;mso-wrap-style:square;mso-width-percent:0;mso-height-percent:0;mso-wrap-distance-left:9pt;mso-wrap-distance-top:0;mso-wrap-distance-right:9pt;mso-wrap-distance-bottom:0;mso-position-horizontal:absolute;mso-position-horizontal-relative:text;mso-position-vertical:absolute;mso-position-vertical-relative:text;mso-width-percent:0;mso-height-percent:0;mso-width-relative:margin;mso-height-relative:margin;v-text-anchor:middle" o:gfxdata="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" fillcolor="#4f81bd [3204]" strokecolor="#4579b8 [3044]">
-                <v:fill color2="#a7bfde [1620]" rotate="t" type="gradient">
+              <v:rect id="Rechteck 15" o:spid="_x0000_s1031" style="position:absolute;left:0;text-align:left;margin-left:234pt;margin-top:12.1pt;width:81pt;height:48.9pt;z-index:251680768;visibility:visible;mso-wrap-style:square;mso-width-percent:0;mso-height-percent:0;mso-wrap-distance-left:9pt;mso-wrap-distance-top:0;mso-wrap-distance-right:9pt;mso-wrap-distance-bottom:0;mso-position-horizontal:absolute;mso-position-horizontal-relative:text;mso-position-vertical:absolute;mso-position-vertical-relative:text;mso-width-percent:0;mso-height-percent:0;mso-width-relative:margin;mso-height-relative:margin;v-text-anchor:middle" o:gfxdata="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" fillcolor="#4f81bd [3204]" strokecolor="#4579b8 [3044]">
+                <v:fill color2="#a7bfde [1620]" rotate="t" angle="180" focus="100%" type="gradient">
                   <o:fill v:ext="view" type="gradientUnscaled"/>
                 </v:fill>
-                <v:shadow on="t" opacity="22937f" mv:blur="40000f" origin=",.5" offset="0,23000emu"/>
+                <v:shadow on="t" color="black" opacity="22937f" origin=",.5" offset="0,.63889mm"/>
                 <v:textbox>
                   <w:txbxContent>
                     <w:p>
@@ -1289,11 +1784,11 @@
           </mc:Choice>
           <mc:Fallback>
             <w:pict>
-              <v:rect id="Rechteck 12" o:spid="_x0000_s1032" style="position:absolute;left:0;text-align:left;margin-left:342pt;margin-top:12.1pt;width:81pt;height:45pt;z-index:251677696;visibility:visible;mso-wrap-style:square;mso-width-percent:0;mso-wrap-distance-left:9pt;mso-wrap-distance-top:0;mso-wrap-distance-right:9pt;mso-wrap-distance-bottom:0;mso-position-horizontal:absolute;mso-position-horizontal-relative:text;mso-position-vertical:absolute;mso-position-vertical-relative:text;mso-width-percent:0;mso-width-relative:margin;v-text-anchor:middle" o:gfxdata="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" fillcolor="#4f81bd [3204]" strokecolor="#4579b8 [3044]">
-                <v:fill color2="#a7bfde [1620]" rotate="t" type="gradient">
+              <v:rect id="Rechteck 12" o:spid="_x0000_s1032" style="position:absolute;left:0;text-align:left;margin-left:342pt;margin-top:12.1pt;width:81pt;height:45pt;z-index:251677696;visibility:visible;mso-wrap-style:square;mso-width-percent:0;mso-wrap-distance-left:9pt;mso-wrap-distance-top:0;mso-wrap-distance-right:9pt;mso-wrap-distance-bottom:0;mso-position-horizontal:absolute;mso-position-horizontal-relative:text;mso-position-vertical:absolute;mso-position-vertical-relative:text;mso-width-percent:0;mso-width-relative:margin;v-text-anchor:middle" o:gfxdata="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" fillcolor="#4f81bd [3204]" strokecolor="#4579b8 [3044]">
+                <v:fill color2="#a7bfde [1620]" rotate="t" angle="180" focus="100%" type="gradient">
                   <o:fill v:ext="view" type="gradientUnscaled"/>
                 </v:fill>
-                <v:shadow on="t" opacity="22937f" mv:blur="40000f" origin=",.5" offset="0,23000emu"/>
+                <v:shadow on="t" color="black" opacity="22937f" origin=",.5" offset="0,.63889mm"/>
                 <v:textbox>
                   <w:txbxContent>
                     <w:p>
@@ -1396,11 +1891,11 @@
           </mc:Choice>
           <mc:Fallback>
             <w:pict>
-              <v:rect id="Rechteck 9" o:spid="_x0000_s1033" style="position:absolute;left:0;text-align:left;margin-left:0;margin-top:12.1pt;width:99pt;height:45pt;z-index:251674624;visibility:visible;mso-wrap-style:square;mso-width-percent:0;mso-wrap-distance-left:9pt;mso-wrap-distance-top:0;mso-wrap-distance-right:9pt;mso-wrap-distance-bottom:0;mso-position-horizontal:absolute;mso-position-horizontal-relative:text;mso-position-vertical:absolute;mso-position-vertical-relative:text;mso-width-percent:0;mso-width-relative:margin;v-text-anchor:middle" o:gfxdata="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" fillcolor="#4f81bd [3204]" strokecolor="#4579b8 [3044]">
-                <v:fill color2="#a7bfde [1620]" rotate="t" type="gradient">
+              <v:rect id="Rechteck 9" o:spid="_x0000_s1033" style="position:absolute;left:0;text-align:left;margin-left:0;margin-top:12.1pt;width:99pt;height:45pt;z-index:251674624;visibility:visible;mso-wrap-style:square;mso-width-percent:0;mso-wrap-distance-left:9pt;mso-wrap-distance-top:0;mso-wrap-distance-right:9pt;mso-wrap-distance-bottom:0;mso-position-horizontal:absolute;mso-position-horizontal-relative:text;mso-position-vertical:absolute;mso-position-vertical-relative:text;mso-width-percent:0;mso-width-relative:margin;v-text-anchor:middle" o:gfxdata="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" fillcolor="#4f81bd [3204]" strokecolor="#4579b8 [3044]">
+                <v:fill color2="#a7bfde [1620]" rotate="t" angle="180" focus="100%" type="gradient">
                   <o:fill v:ext="view" type="gradientUnscaled"/>
                 </v:fill>
-                <v:shadow on="t" opacity="22937f" mv:blur="40000f" origin=",.5" offset="0,23000emu"/>
+                <v:shadow on="t" color="black" opacity="22937f" origin=",.5" offset="0,.63889mm"/>
                 <v:textbox>
                   <w:txbxContent>
                     <w:p>
@@ -1503,7 +1998,7 @@
               </wp:anchor>
             </w:drawing>
           </mc:Choice>
-          <mc:Fallback>
+          <mc:Fallback xmlns:mv="urn:schemas-microsoft-com:mac:vml" xmlns:mo="http://schemas.microsoft.com/office/mac/office/2008/main">
             <w:pict>
               <v:shape id="Pfeil nach rechts 14" o:spid="_x0000_s1026" type="#_x0000_t13" style="position:absolute;margin-left:-121.9pt;margin-top:7.05pt;width:27pt;height:27pt;z-index:251679744;visibility:visible;mso-wrap-style:square;mso-width-percent:0;mso-height-percent:0;mso-wrap-distance-left:9pt;mso-wrap-distance-top:0;mso-wrap-distance-right:9pt;mso-wrap-distance-bottom:0;mso-position-horizontal:absolute;mso-position-horizontal-relative:text;mso-position-vertical:absolute;mso-position-vertical-relative:text;mso-width-percent:0;mso-height-percent:0;mso-width-relative:margin;mso-height-relative:margin;v-text-anchor:middle" o:gfxdata="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" adj="10800" fillcolor="#4f81bd [3204]" strokecolor="#4579b8 [3044]">
                 <v:fill color2="#a7bfde [1620]" rotate="t" type="gradient">
@@ -1595,7 +2090,7 @@
               </wp:anchor>
             </w:drawing>
           </mc:Choice>
-          <mc:Fallback>
+          <mc:Fallback xmlns:mv="urn:schemas-microsoft-com:mac:vml" xmlns:mo="http://schemas.microsoft.com/office/mac/office/2008/main">
             <w:pict>
               <v:shape id="Pfeil nach rechts 13" o:spid="_x0000_s1026" type="#_x0000_t13" style="position:absolute;margin-left:-337.9pt;margin-top:7.05pt;width:27pt;height:27pt;z-index:251678720;visibility:visible;mso-wrap-style:square;mso-width-percent:0;mso-height-percent:0;mso-wrap-distance-left:9pt;mso-wrap-distance-top:0;mso-wrap-distance-right:9pt;mso-wrap-distance-bottom:0;mso-position-horizontal:absolute;mso-position-horizontal-relative:text;mso-position-vertical:absolute;mso-position-vertical-relative:text;mso-width-percent:0;mso-height-percent:0;mso-width-relative:margin;mso-height-relative:margin;v-text-anchor:middle" o:gfxdata="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" adj="10800" fillcolor="#4f81bd [3204]" strokecolor="#4579b8 [3044]">
                 <v:fill color2="#a7bfde [1620]" rotate="t" type="gradient">
@@ -1687,7 +2182,7 @@
               </wp:anchor>
             </w:drawing>
           </mc:Choice>
-          <mc:Fallback>
+          <mc:Fallback xmlns:mv="urn:schemas-microsoft-com:mac:vml" xmlns:mo="http://schemas.microsoft.com/office/mac/office/2008/main">
             <w:pict>
               <v:shape id="Pfeil nach rechts 16" o:spid="_x0000_s1026" type="#_x0000_t13" style="position:absolute;margin-left:-229.9pt;margin-top:7.05pt;width:27pt;height:27pt;z-index:251681792;visibility:visible;mso-wrap-style:square;mso-width-percent:0;mso-height-percent:0;mso-wrap-distance-left:9pt;mso-wrap-distance-top:0;mso-wrap-distance-right:9pt;mso-wrap-distance-bottom:0;mso-position-horizontal:absolute;mso-position-horizontal-relative:text;mso-position-vertical:absolute;mso-position-vertical-relative:text;mso-width-percent:0;mso-height-percent:0;mso-width-relative:margin;mso-height-relative:margin;v-text-anchor:middle" o:gfxdata="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" adj="10800" fillcolor="#4f81bd [3204]" strokecolor="#4579b8 [3044]">
                 <v:fill color2="#a7bfde [1620]" rotate="t" type="gradient">
@@ -1791,11 +2286,11 @@
           </mc:Choice>
           <mc:Fallback>
             <w:pict>
-              <v:rect id="Rechteck 11" o:spid="_x0000_s1034" style="position:absolute;margin-left:-310.9pt;margin-top:9.85pt;width:189pt;height:27pt;z-index:251676672;visibility:visible;mso-wrap-style:square;mso-width-percent:0;mso-height-percent:0;mso-wrap-distance-left:9pt;mso-wrap-distance-top:0;mso-wrap-distance-right:9pt;mso-wrap-distance-bottom:0;mso-position-horizontal:absolute;mso-position-horizontal-relative:text;mso-position-vertical:absolute;mso-position-vertical-relative:text;mso-width-percent:0;mso-height-percent:0;mso-width-relative:margin;mso-height-relative:margin;v-text-anchor:middle" o:gfxdata="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" fillcolor="#4f81bd [3204]" strokecolor="#4579b8 [3044]">
-                <v:fill color2="#a7bfde [1620]" rotate="t" type="gradient">
+              <v:rect id="Rechteck 11" o:spid="_x0000_s1034" style="position:absolute;margin-left:-310.95pt;margin-top:9.85pt;width:189pt;height:27pt;z-index:251676672;visibility:visible;mso-wrap-style:square;mso-width-percent:0;mso-height-percent:0;mso-wrap-distance-left:9pt;mso-wrap-distance-top:0;mso-wrap-distance-right:9pt;mso-wrap-distance-bottom:0;mso-position-horizontal:absolute;mso-position-horizontal-relative:text;mso-position-vertical:absolute;mso-position-vertical-relative:text;mso-width-percent:0;mso-height-percent:0;mso-width-relative:margin;mso-height-relative:margin;v-text-anchor:middle" o:gfxdata="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" fillcolor="#4f81bd [3204]" strokecolor="#4579b8 [3044]">
+                <v:fill color2="#a7bfde [1620]" rotate="t" angle="180" focus="100%" type="gradient">
                   <o:fill v:ext="view" type="gradientUnscaled"/>
                 </v:fill>
-                <v:shadow on="t" opacity="22937f" mv:blur="40000f" origin=",.5" offset="0,23000emu"/>
+                <v:shadow on="t" color="black" opacity="22937f" origin=",.5" offset="0,.63889mm"/>
                 <v:textbox>
                   <w:txbxContent>
                     <w:p>
@@ -1835,11 +2330,124 @@
 </file>
 
 <file path=word/numbering.xml><?xml version="1.0" encoding="utf-8"?>
-<w:numbering xmlns:wpc="http://schemas.microsoft.com/office/word/2010/wordprocessingCanvas" xmlns:mo="http://schemas.microsoft.com/office/mac/office/2008/main" xmlns:mc="http://schemas.openxmlformats.org/markup-compatibility/2006" xmlns:mv="urn:schemas-microsoft-com:mac:vml" xmlns:o="urn:schemas-microsoft-com:office:office" xmlns:r="http://schemas.openxmlformats.org/officeDocument/2006/relationships" xmlns:m="http://schemas.openxmlformats.org/officeDocument/2006/math" xmlns:v="urn:schemas-microsoft-com:vml" xmlns:wp14="http://schemas.microsoft.com/office/word/2010/wordprocessingDrawing" xmlns:wp="http://schemas.openxmlformats.org/drawingml/2006/wordprocessingDrawing" xmlns:w10="urn:schemas-microsoft-com:office:word" xmlns:w="http://schemas.openxmlformats.org/wordprocessingml/2006/main" xmlns:w14="http://schemas.microsoft.com/office/word/2010/wordml" xmlns:wpg="http://schemas.microsoft.com/office/word/2010/wordprocessingGroup" xmlns:wpi="http://schemas.microsoft.com/office/word/2010/wordprocessingInk" xmlns:wne="http://schemas.microsoft.com/office/word/2006/wordml" xmlns:wps="http://schemas.microsoft.com/office/word/2010/wordprocessingShape" mc:Ignorable="w14 wp14">
+<w:numbering xmlns:wpc="http://schemas.microsoft.com/office/word/2010/wordprocessingCanvas" xmlns:mc="http://schemas.openxmlformats.org/markup-compatibility/2006" xmlns:o="urn:schemas-microsoft-com:office:office" xmlns:r="http://schemas.openxmlformats.org/officeDocument/2006/relationships" xmlns:m="http://schemas.openxmlformats.org/officeDocument/2006/math" xmlns:v="urn:schemas-microsoft-com:vml" xmlns:wp14="http://schemas.microsoft.com/office/word/2010/wordprocessingDrawing" xmlns:wp="http://schemas.openxmlformats.org/drawingml/2006/wordprocessingDrawing" xmlns:w10="urn:schemas-microsoft-com:office:word" xmlns:w="http://schemas.openxmlformats.org/wordprocessingml/2006/main" xmlns:w14="http://schemas.microsoft.com/office/word/2010/wordml" xmlns:wpg="http://schemas.microsoft.com/office/word/2010/wordprocessingGroup" xmlns:wpi="http://schemas.microsoft.com/office/word/2010/wordprocessingInk" xmlns:wne="http://schemas.microsoft.com/office/word/2006/wordml" xmlns:wps="http://schemas.microsoft.com/office/word/2010/wordprocessingShape" mc:Ignorable="w14 wp14">
   <w:abstractNum w:abstractNumId="0">
+    <w:nsid w:val="1BCF19E0"/>
+    <w:multiLevelType w:val="hybridMultilevel"/>
+    <w:tmpl w:val="9796DEDC"/>
+    <w:lvl w:ilvl="0" w:tplc="04070001">
+      <w:start w:val="1"/>
+      <w:numFmt w:val="bullet"/>
+      <w:lvlText w:val=""/>
+      <w:lvlJc w:val="left"/>
+      <w:pPr>
+        <w:ind w:left="720" w:hanging="360"/>
+      </w:pPr>
+      <w:rPr>
+        <w:rFonts w:ascii="Symbol" w:hAnsi="Symbol" w:hint="default"/>
+      </w:rPr>
+    </w:lvl>
+    <w:lvl w:ilvl="1" w:tplc="04070003" w:tentative="1">
+      <w:start w:val="1"/>
+      <w:numFmt w:val="bullet"/>
+      <w:lvlText w:val="o"/>
+      <w:lvlJc w:val="left"/>
+      <w:pPr>
+        <w:ind w:left="1440" w:hanging="360"/>
+      </w:pPr>
+      <w:rPr>
+        <w:rFonts w:ascii="Courier New" w:hAnsi="Courier New" w:cs="Courier New" w:hint="default"/>
+      </w:rPr>
+    </w:lvl>
+    <w:lvl w:ilvl="2" w:tplc="04070005" w:tentative="1">
+      <w:start w:val="1"/>
+      <w:numFmt w:val="bullet"/>
+      <w:lvlText w:val=""/>
+      <w:lvlJc w:val="left"/>
+      <w:pPr>
+        <w:ind w:left="2160" w:hanging="360"/>
+      </w:pPr>
+      <w:rPr>
+        <w:rFonts w:ascii="Wingdings" w:hAnsi="Wingdings" w:hint="default"/>
+      </w:rPr>
+    </w:lvl>
+    <w:lvl w:ilvl="3" w:tplc="04070001" w:tentative="1">
+      <w:start w:val="1"/>
+      <w:numFmt w:val="bullet"/>
+      <w:lvlText w:val=""/>
+      <w:lvlJc w:val="left"/>
+      <w:pPr>
+        <w:ind w:left="2880" w:hanging="360"/>
+      </w:pPr>
+      <w:rPr>
+        <w:rFonts w:ascii="Symbol" w:hAnsi="Symbol" w:hint="default"/>
+      </w:rPr>
+    </w:lvl>
+    <w:lvl w:ilvl="4" w:tplc="04070003" w:tentative="1">
+      <w:start w:val="1"/>
+      <w:numFmt w:val="bullet"/>
+      <w:lvlText w:val="o"/>
+      <w:lvlJc w:val="left"/>
+      <w:pPr>
+        <w:ind w:left="3600" w:hanging="360"/>
+      </w:pPr>
+      <w:rPr>
+        <w:rFonts w:ascii="Courier New" w:hAnsi="Courier New" w:cs="Courier New" w:hint="default"/>
+      </w:rPr>
+    </w:lvl>
+    <w:lvl w:ilvl="5" w:tplc="04070005" w:tentative="1">
+      <w:start w:val="1"/>
+      <w:numFmt w:val="bullet"/>
+      <w:lvlText w:val=""/>
+      <w:lvlJc w:val="left"/>
+      <w:pPr>
+        <w:ind w:left="4320" w:hanging="360"/>
+      </w:pPr>
+      <w:rPr>
+        <w:rFonts w:ascii="Wingdings" w:hAnsi="Wingdings" w:hint="default"/>
+      </w:rPr>
+    </w:lvl>
+    <w:lvl w:ilvl="6" w:tplc="04070001" w:tentative="1">
+      <w:start w:val="1"/>
+      <w:numFmt w:val="bullet"/>
+      <w:lvlText w:val=""/>
+      <w:lvlJc w:val="left"/>
+      <w:pPr>
+        <w:ind w:left="5040" w:hanging="360"/>
+      </w:pPr>
+      <w:rPr>
+        <w:rFonts w:ascii="Symbol" w:hAnsi="Symbol" w:hint="default"/>
+      </w:rPr>
+    </w:lvl>
+    <w:lvl w:ilvl="7" w:tplc="04070003" w:tentative="1">
+      <w:start w:val="1"/>
+      <w:numFmt w:val="bullet"/>
+      <w:lvlText w:val="o"/>
+      <w:lvlJc w:val="left"/>
+      <w:pPr>
+        <w:ind w:left="5760" w:hanging="360"/>
+      </w:pPr>
+      <w:rPr>
+        <w:rFonts w:ascii="Courier New" w:hAnsi="Courier New" w:cs="Courier New" w:hint="default"/>
+      </w:rPr>
+    </w:lvl>
+    <w:lvl w:ilvl="8" w:tplc="04070005" w:tentative="1">
+      <w:start w:val="1"/>
+      <w:numFmt w:val="bullet"/>
+      <w:lvlText w:val=""/>
+      <w:lvlJc w:val="left"/>
+      <w:pPr>
+        <w:ind w:left="6480" w:hanging="360"/>
+      </w:pPr>
+      <w:rPr>
+        <w:rFonts w:ascii="Wingdings" w:hAnsi="Wingdings" w:hint="default"/>
+      </w:rPr>
+    </w:lvl>
+  </w:abstractNum>
+  <w:abstractNum w:abstractNumId="1">
     <w:nsid w:val="1CC43358"/>
     <w:multiLevelType w:val="hybridMultilevel"/>
-    <w:tmpl w:val="F6105688"/>
+    <w:tmpl w:val="C4F227D6"/>
     <w:lvl w:ilvl="0" w:tplc="04070001">
       <w:start w:val="1"/>
       <w:numFmt w:val="bullet"/>
@@ -1949,7 +2557,7 @@
       </w:rPr>
     </w:lvl>
   </w:abstractNum>
-  <w:abstractNum w:abstractNumId="1">
+  <w:abstractNum w:abstractNumId="2">
     <w:nsid w:val="30EF7FB0"/>
     <w:multiLevelType w:val="hybridMultilevel"/>
     <w:tmpl w:val="BCC6876E"/>
@@ -2062,7 +2670,7 @@
       </w:rPr>
     </w:lvl>
   </w:abstractNum>
-  <w:abstractNum w:abstractNumId="2">
+  <w:abstractNum w:abstractNumId="3">
     <w:nsid w:val="4D8E7E25"/>
     <w:multiLevelType w:val="hybridMultilevel"/>
     <w:tmpl w:val="3B92B270"/>
@@ -2176,13 +2784,16 @@
     </w:lvl>
   </w:abstractNum>
   <w:num w:numId="1">
-    <w:abstractNumId w:val="0"/>
+    <w:abstractNumId w:val="1"/>
   </w:num>
   <w:num w:numId="2">
+    <w:abstractNumId w:val="3"/>
+  </w:num>
+  <w:num w:numId="3">
     <w:abstractNumId w:val="2"/>
   </w:num>
-  <w:num w:numId="3">
-    <w:abstractNumId w:val="1"/>
+  <w:num w:numId="4">
+    <w:abstractNumId w:val="0"/>
   </w:num>
 </w:numbering>
 </file>
@@ -2200,7 +2811,7 @@
     </w:rPrDefault>
     <w:pPrDefault/>
   </w:docDefaults>
-  <w:latentStyles w:defLockedState="0" w:defUIPriority="99" w:defSemiHidden="1" w:defUnhideWhenUsed="1" w:defQFormat="0" w:count="276">
+  <w:latentStyles w:defLockedState="0" w:defUIPriority="99" w:defSemiHidden="1" w:defUnhideWhenUsed="1" w:defQFormat="0" w:count="267">
     <w:lsdException w:name="Normal" w:semiHidden="0" w:uiPriority="0" w:unhideWhenUsed="0" w:qFormat="1"/>
     <w:lsdException w:name="heading 1" w:semiHidden="0" w:uiPriority="9" w:unhideWhenUsed="0" w:qFormat="1"/>
     <w:lsdException w:name="heading 2" w:uiPriority="9" w:qFormat="1"/>
@@ -2347,7 +2958,7 @@
     <w:name w:val="heading 1"/>
     <w:basedOn w:val="Standard"/>
     <w:next w:val="Standard"/>
-    <w:link w:val="berschrift1Zeichen"/>
+    <w:link w:val="berschrift1Zchn"/>
     <w:uiPriority w:val="9"/>
     <w:qFormat/>
     <w:rsid w:val="00FE5A54"/>
@@ -2370,7 +2981,7 @@
     <w:name w:val="heading 2"/>
     <w:basedOn w:val="Standard"/>
     <w:next w:val="Standard"/>
-    <w:link w:val="berschrift2Zeichen"/>
+    <w:link w:val="berschrift2Zchn"/>
     <w:uiPriority w:val="9"/>
     <w:unhideWhenUsed/>
     <w:qFormat/>
@@ -2390,7 +3001,7 @@
       <w:szCs w:val="26"/>
     </w:rPr>
   </w:style>
-  <w:style w:type="character" w:default="1" w:styleId="Absatzstandardschriftart">
+  <w:style w:type="character" w:default="1" w:styleId="Absatz-Standardschriftart">
     <w:name w:val="Default Paragraph Font"/>
     <w:uiPriority w:val="1"/>
     <w:semiHidden/>
@@ -2417,9 +3028,9 @@
     <w:semiHidden/>
     <w:unhideWhenUsed/>
   </w:style>
-  <w:style w:type="character" w:customStyle="1" w:styleId="berschrift1Zeichen">
-    <w:name w:val="Überschrift 1 Zeichen"/>
-    <w:basedOn w:val="Absatzstandardschriftart"/>
+  <w:style w:type="character" w:customStyle="1" w:styleId="berschrift1Zchn">
+    <w:name w:val="Überschrift 1 Zchn"/>
+    <w:basedOn w:val="Absatz-Standardschriftart"/>
     <w:link w:val="berschrift1"/>
     <w:uiPriority w:val="9"/>
     <w:rsid w:val="00FE5A54"/>
@@ -2432,9 +3043,9 @@
       <w:szCs w:val="32"/>
     </w:rPr>
   </w:style>
-  <w:style w:type="character" w:customStyle="1" w:styleId="berschrift2Zeichen">
-    <w:name w:val="Überschrift 2 Zeichen"/>
-    <w:basedOn w:val="Absatzstandardschriftart"/>
+  <w:style w:type="character" w:customStyle="1" w:styleId="berschrift2Zchn">
+    <w:name w:val="Überschrift 2 Zchn"/>
+    <w:basedOn w:val="Absatz-Standardschriftart"/>
     <w:link w:val="berschrift2"/>
     <w:uiPriority w:val="9"/>
     <w:rsid w:val="00FE5A54"/>
@@ -2461,7 +3072,7 @@
   <w:style w:type="paragraph" w:styleId="Dokumentstruktur">
     <w:name w:val="Document Map"/>
     <w:basedOn w:val="Standard"/>
-    <w:link w:val="DokumentstrukturZeichen"/>
+    <w:link w:val="DokumentstrukturZchn"/>
     <w:uiPriority w:val="99"/>
     <w:semiHidden/>
     <w:unhideWhenUsed/>
@@ -2470,9 +3081,9 @@
       <w:rFonts w:ascii="Lucida Grande" w:hAnsi="Lucida Grande" w:cs="Lucida Grande"/>
     </w:rPr>
   </w:style>
-  <w:style w:type="character" w:customStyle="1" w:styleId="DokumentstrukturZeichen">
-    <w:name w:val="Dokumentstruktur Zeichen"/>
-    <w:basedOn w:val="Absatzstandardschriftart"/>
+  <w:style w:type="character" w:customStyle="1" w:styleId="DokumentstrukturZchn">
+    <w:name w:val="Dokumentstruktur Zchn"/>
+    <w:basedOn w:val="Absatz-Standardschriftart"/>
     <w:link w:val="Dokumentstruktur"/>
     <w:uiPriority w:val="99"/>
     <w:semiHidden/>
@@ -2485,7 +3096,7 @@
 </file>
 
 <file path=word/stylesWithEffects.xml><?xml version="1.0" encoding="utf-8"?>
-<w:styles xmlns:wpc="http://schemas.microsoft.com/office/word/2010/wordprocessingCanvas" xmlns:mo="http://schemas.microsoft.com/office/mac/office/2008/main" xmlns:mc="http://schemas.openxmlformats.org/markup-compatibility/2006" xmlns:mv="urn:schemas-microsoft-com:mac:vml" xmlns:o="urn:schemas-microsoft-com:office:office" xmlns:r="http://schemas.openxmlformats.org/officeDocument/2006/relationships" xmlns:m="http://schemas.openxmlformats.org/officeDocument/2006/math" xmlns:v="urn:schemas-microsoft-com:vml" xmlns:wp14="http://schemas.microsoft.com/office/word/2010/wordprocessingDrawing" xmlns:wp="http://schemas.openxmlformats.org/drawingml/2006/wordprocessingDrawing" xmlns:w10="urn:schemas-microsoft-com:office:word" xmlns:w="http://schemas.openxmlformats.org/wordprocessingml/2006/main" xmlns:w14="http://schemas.microsoft.com/office/word/2010/wordml" xmlns:wpg="http://schemas.microsoft.com/office/word/2010/wordprocessingGroup" xmlns:wpi="http://schemas.microsoft.com/office/word/2010/wordprocessingInk" xmlns:wne="http://schemas.microsoft.com/office/word/2006/wordml" xmlns:wps="http://schemas.microsoft.com/office/word/2010/wordprocessingShape" mc:Ignorable="w14 wp14">
+<w:styles xmlns:wpc="http://schemas.microsoft.com/office/word/2010/wordprocessingCanvas" xmlns:mc="http://schemas.openxmlformats.org/markup-compatibility/2006" xmlns:o="urn:schemas-microsoft-com:office:office" xmlns:r="http://schemas.openxmlformats.org/officeDocument/2006/relationships" xmlns:m="http://schemas.openxmlformats.org/officeDocument/2006/math" xmlns:v="urn:schemas-microsoft-com:vml" xmlns:wp14="http://schemas.microsoft.com/office/word/2010/wordprocessingDrawing" xmlns:wp="http://schemas.openxmlformats.org/drawingml/2006/wordprocessingDrawing" xmlns:w10="urn:schemas-microsoft-com:office:word" xmlns:w="http://schemas.openxmlformats.org/wordprocessingml/2006/main" xmlns:w14="http://schemas.microsoft.com/office/word/2010/wordml" xmlns:wpg="http://schemas.microsoft.com/office/word/2010/wordprocessingGroup" xmlns:wpi="http://schemas.microsoft.com/office/word/2010/wordprocessingInk" xmlns:wne="http://schemas.microsoft.com/office/word/2006/wordml" xmlns:wps="http://schemas.microsoft.com/office/word/2010/wordprocessingShape" mc:Ignorable="w14 wp14">
   <w:docDefaults>
     <w:rPrDefault>
       <w:rPr>
@@ -2497,7 +3108,7 @@
     </w:rPrDefault>
     <w:pPrDefault/>
   </w:docDefaults>
-  <w:latentStyles w:defLockedState="0" w:defUIPriority="99" w:defSemiHidden="1" w:defUnhideWhenUsed="1" w:defQFormat="0" w:count="276">
+  <w:latentStyles w:defLockedState="0" w:defUIPriority="99" w:defSemiHidden="1" w:defUnhideWhenUsed="1" w:defQFormat="0" w:count="267">
     <w:lsdException w:name="Normal" w:semiHidden="0" w:uiPriority="0" w:unhideWhenUsed="0" w:qFormat="1"/>
     <w:lsdException w:name="heading 1" w:semiHidden="0" w:uiPriority="9" w:unhideWhenUsed="0" w:qFormat="1"/>
     <w:lsdException w:name="heading 2" w:uiPriority="9" w:qFormat="1"/>
@@ -2644,7 +3255,7 @@
     <w:name w:val="heading 1"/>
     <w:basedOn w:val="Standard"/>
     <w:next w:val="Standard"/>
-    <w:link w:val="berschrift1Zeichen"/>
+    <w:link w:val="berschrift1Zchn"/>
     <w:uiPriority w:val="9"/>
     <w:qFormat/>
     <w:rsid w:val="00FE5A54"/>
@@ -2667,7 +3278,7 @@
     <w:name w:val="heading 2"/>
     <w:basedOn w:val="Standard"/>
     <w:next w:val="Standard"/>
-    <w:link w:val="berschrift2Zeichen"/>
+    <w:link w:val="berschrift2Zchn"/>
     <w:uiPriority w:val="9"/>
     <w:unhideWhenUsed/>
     <w:qFormat/>
@@ -2687,7 +3298,7 @@
       <w:szCs w:val="26"/>
     </w:rPr>
   </w:style>
-  <w:style w:type="character" w:default="1" w:styleId="Absatzstandardschriftart">
+  <w:style w:type="character" w:default="1" w:styleId="Absatz-Standardschriftart">
     <w:name w:val="Default Paragraph Font"/>
     <w:uiPriority w:val="1"/>
     <w:semiHidden/>
@@ -2714,9 +3325,9 @@
     <w:semiHidden/>
     <w:unhideWhenUsed/>
   </w:style>
-  <w:style w:type="character" w:customStyle="1" w:styleId="berschrift1Zeichen">
-    <w:name w:val="Überschrift 1 Zeichen"/>
-    <w:basedOn w:val="Absatzstandardschriftart"/>
+  <w:style w:type="character" w:customStyle="1" w:styleId="berschrift1Zchn">
+    <w:name w:val="Überschrift 1 Zchn"/>
+    <w:basedOn w:val="Absatz-Standardschriftart"/>
     <w:link w:val="berschrift1"/>
     <w:uiPriority w:val="9"/>
     <w:rsid w:val="00FE5A54"/>
@@ -2729,9 +3340,9 @@
       <w:szCs w:val="32"/>
     </w:rPr>
   </w:style>
-  <w:style w:type="character" w:customStyle="1" w:styleId="berschrift2Zeichen">
-    <w:name w:val="Überschrift 2 Zeichen"/>
-    <w:basedOn w:val="Absatzstandardschriftart"/>
+  <w:style w:type="character" w:customStyle="1" w:styleId="berschrift2Zchn">
+    <w:name w:val="Überschrift 2 Zchn"/>
+    <w:basedOn w:val="Absatz-Standardschriftart"/>
     <w:link w:val="berschrift2"/>
     <w:uiPriority w:val="9"/>
     <w:rsid w:val="00FE5A54"/>
@@ -2758,7 +3369,7 @@
   <w:style w:type="paragraph" w:styleId="Dokumentstruktur">
     <w:name w:val="Document Map"/>
     <w:basedOn w:val="Standard"/>
-    <w:link w:val="DokumentstrukturZeichen"/>
+    <w:link w:val="DokumentstrukturZchn"/>
     <w:uiPriority w:val="99"/>
     <w:semiHidden/>
     <w:unhideWhenUsed/>
@@ -2767,9 +3378,9 @@
       <w:rFonts w:ascii="Lucida Grande" w:hAnsi="Lucida Grande" w:cs="Lucida Grande"/>
     </w:rPr>
   </w:style>
-  <w:style w:type="character" w:customStyle="1" w:styleId="DokumentstrukturZeichen">
-    <w:name w:val="Dokumentstruktur Zeichen"/>
-    <w:basedOn w:val="Absatzstandardschriftart"/>
+  <w:style w:type="character" w:customStyle="1" w:styleId="DokumentstrukturZchn">
+    <w:name w:val="Dokumentstruktur Zchn"/>
+    <w:basedOn w:val="Absatz-Standardschriftart"/>
     <w:link w:val="Dokumentstruktur"/>
     <w:uiPriority w:val="99"/>
     <w:semiHidden/>

</xml_diff>